<commit_message>
Fixed Lab 1 report & add Lab 2 files
</commit_message>
<xml_diff>
--- a/LabWork1/ТПЗ Фігас Лаб 1.docx
+++ b/LabWork1/ТПЗ Фігас Лаб 1.docx
@@ -261,8 +261,10 @@
           <w:szCs w:val="28"/>
           <w:lang w:val="uk-UA"/>
         </w:rPr>
-        <w:t>БЕЗПЕКА ЖИТТЄДІЯЛЬНОСТІ, ОХОРОНА ПРАЦІ ТА ЕКОЛОГІЧНА БЕЗПЕКА</w:t>
-      </w:r>
+        <w:t>ТЕСТУВАННЯ ПРОГРАМОГО ЗАБЕЗПЕЧЕННЯ</w:t>
+      </w:r>
+      <w:bookmarkStart w:id="0" w:name="_GoBack"/>
+      <w:bookmarkEnd w:id="0"/>
       <w:r>
         <w:rPr>
           <w:rFonts w:ascii="Times New Roman" w:hAnsi="Times New Roman" w:cs="Times New Roman"/>
@@ -1041,7 +1043,6 @@
           <w:lang w:val="uk-UA"/>
         </w:rPr>
       </w:pPr>
-      <w:bookmarkStart w:id="0" w:name="_GoBack"/>
       <w:r>
         <w:rPr>
           <w:noProof/>
@@ -1095,7 +1096,6 @@
           </wp:inline>
         </w:drawing>
       </w:r>
-      <w:bookmarkEnd w:id="0"/>
     </w:p>
     <w:p>
       <w:pPr>
@@ -1220,6 +1220,7 @@
       <w:r>
         <w:rPr>
           <w:rFonts w:ascii="Times New Roman" w:hAnsi="Times New Roman" w:cs="Times New Roman"/>
+          <w:noProof/>
           <w:sz w:val="28"/>
           <w:lang w:val="uk-UA"/>
         </w:rPr>
@@ -1273,6 +1274,7 @@
       <w:r>
         <w:rPr>
           <w:rFonts w:ascii="Times New Roman" w:hAnsi="Times New Roman" w:cs="Times New Roman"/>
+          <w:noProof/>
           <w:sz w:val="28"/>
           <w:lang w:val="uk-UA"/>
         </w:rPr>
@@ -1377,6 +1379,7 @@
       <w:r>
         <w:rPr>
           <w:rFonts w:ascii="Times New Roman" w:hAnsi="Times New Roman" w:cs="Times New Roman"/>
+          <w:noProof/>
           <w:sz w:val="28"/>
           <w:lang w:val="uk-UA"/>
         </w:rPr>
@@ -1514,6 +1517,7 @@
       <w:r>
         <w:rPr>
           <w:rFonts w:ascii="Times New Roman" w:hAnsi="Times New Roman" w:cs="Times New Roman"/>
+          <w:noProof/>
           <w:sz w:val="28"/>
           <w:lang w:val="en-US"/>
         </w:rPr>
@@ -1733,6 +1737,7 @@
       <w:r>
         <w:rPr>
           <w:rFonts w:ascii="Times New Roman" w:hAnsi="Times New Roman" w:cs="Times New Roman"/>
+          <w:noProof/>
           <w:sz w:val="28"/>
           <w:lang w:val="uk-UA"/>
         </w:rPr>
@@ -1937,37 +1942,22 @@
           <w:lang w:val="uk-UA"/>
         </w:rPr>
         <w:lastRenderedPageBreak/>
-        <w:t>Після цього заповнюємо баг-репорт детальним змістом про даний баг. Цей баг цікавий тим, що він відображається тільки на українській мові сайту. Даний баг також відображається у інших браузерах, тому про це також треба зазначити</w:t>
-      </w:r>
-      <w:r>
-        <w:rPr>
-          <w:rFonts w:ascii="Times New Roman" w:hAnsi="Times New Roman" w:cs="Times New Roman"/>
-          <w:sz w:val="28"/>
-          <w:lang w:val="uk-UA"/>
-        </w:rPr>
-        <w:t xml:space="preserve">. </w:t>
-      </w:r>
-      <w:r>
-        <w:rPr>
-          <w:rFonts w:ascii="Times New Roman" w:hAnsi="Times New Roman" w:cs="Times New Roman"/>
-          <w:sz w:val="28"/>
-          <w:lang w:val="uk-UA"/>
-        </w:rPr>
-        <w:t>Результат баг-репорту буде виглядати наступним чином.</w:t>
-      </w:r>
-    </w:p>
-    <w:p>
-      <w:pPr>
-        <w:jc w:val="center"/>
-        <w:rPr>
-          <w:rFonts w:ascii="Times New Roman" w:hAnsi="Times New Roman" w:cs="Times New Roman"/>
-          <w:sz w:val="28"/>
-          <w:lang w:val="uk-UA"/>
-        </w:rPr>
-      </w:pPr>
-      <w:r>
-        <w:rPr>
-          <w:rFonts w:ascii="Times New Roman" w:hAnsi="Times New Roman" w:cs="Times New Roman"/>
+        <w:t>Після цього заповнюємо баг-репорт детальним змістом про даний баг. Цей баг цікавий тим, що він відображається тільки на українській мові сайту. Даний баг також відображається у інших браузерах, тому про це також треба зазначити. Результат баг-репорту буде виглядати наступним чином.</w:t>
+      </w:r>
+    </w:p>
+    <w:p>
+      <w:pPr>
+        <w:jc w:val="center"/>
+        <w:rPr>
+          <w:rFonts w:ascii="Times New Roman" w:hAnsi="Times New Roman" w:cs="Times New Roman"/>
+          <w:sz w:val="28"/>
+          <w:lang w:val="uk-UA"/>
+        </w:rPr>
+      </w:pPr>
+      <w:r>
+        <w:rPr>
+          <w:rFonts w:ascii="Times New Roman" w:hAnsi="Times New Roman" w:cs="Times New Roman"/>
+          <w:noProof/>
           <w:sz w:val="28"/>
           <w:lang w:val="uk-UA"/>
         </w:rPr>

</xml_diff>